<commit_message>
Update pets article to use new docx format
</commit_message>
<xml_diff>
--- a/_scripts/data-articles/_template.docx
+++ b/_scripts/data-articles/_template.docx
@@ -126,8 +126,6 @@
       <w:r>
         <w:t>QUESTION2</w:t>
       </w:r>
-      <w:bookmarkStart w:id="0" w:name="_GoBack"/>
-      <w:bookmarkEnd w:id="0"/>
     </w:p>
     <w:p>
       <w:pPr>
@@ -247,30 +245,20 @@
       <w:r>
         <w:t>China</w:t>
       </w:r>
-    </w:p>
-    <w:p>
-      <w:pPr>
-        <w:pStyle w:val="ListParagraph"/>
-        <w:numPr>
-          <w:ilvl w:val="0"/>
-          <w:numId w:val="4"/>
-        </w:numPr>
-      </w:pPr>
+      <w:r>
+        <w:tab/>
+      </w:r>
       <w:r>
         <w:t>M</w:t>
       </w:r>
       <w:r>
         <w:t>andarin</w:t>
       </w:r>
-    </w:p>
-    <w:p>
-      <w:pPr>
-        <w:pStyle w:val="ListParagraph"/>
-        <w:numPr>
-          <w:ilvl w:val="0"/>
-          <w:numId w:val="4"/>
-        </w:numPr>
-      </w:pPr>
+      <w:r>
+        <w:tab/>
+      </w:r>
+      <w:bookmarkStart w:id="0" w:name="_GoBack"/>
+      <w:bookmarkEnd w:id="0"/>
       <w:r>
         <w:t>Chinese</w:t>
       </w:r>

</xml_diff>